<commit_message>
Exercicios 6 7 e 8
</commit_message>
<xml_diff>
--- a/lista_exercicios_junho/exercicios_logica_programacao.docx
+++ b/lista_exercicios_junho/exercicios_logica_programacao.docx
@@ -1,6 +1,6 @@
 
 <file path=word/document.xml><?xml version="1.0" encoding="utf-8"?>
-<w:document xmlns:wpc="http://schemas.microsoft.com/office/word/2010/wordprocessingCanvas" xmlns:cx="http://schemas.microsoft.com/office/drawing/2014/chartex" xmlns:cx1="http://schemas.microsoft.com/office/drawing/2015/9/8/chartex" xmlns:cx2="http://schemas.microsoft.com/office/drawing/2015/10/21/chartex" xmlns:cx3="http://schemas.microsoft.com/office/drawing/2016/5/9/chartex" xmlns:cx4="http://schemas.microsoft.com/office/drawing/2016/5/10/chartex" xmlns:cx5="http://schemas.microsoft.com/office/drawing/2016/5/11/chartex" xmlns:cx6="http://schemas.microsoft.com/office/drawing/2016/5/12/chartex" xmlns:cx7="http://schemas.microsoft.com/office/drawing/2016/5/13/chartex" xmlns:cx8="http://schemas.microsoft.com/office/drawing/2016/5/14/chartex" xmlns:mc="http://schemas.openxmlformats.org/markup-compatibility/2006" xmlns:aink="http://schemas.microsoft.com/office/drawing/2016/ink" xmlns:am3d="http://schemas.microsoft.com/office/drawing/2017/model3d" xmlns:o="urn:schemas-microsoft-com:office:office" xmlns:oel="http://schemas.microsoft.com/office/2019/extlst" xmlns:r="http://schemas.openxmlformats.org/officeDocument/2006/relationships" xmlns:m="http://schemas.openxmlformats.org/officeDocument/2006/math" xmlns:v="urn:schemas-microsoft-com:vml" xmlns:wp14="http://schemas.microsoft.com/office/word/2010/wordprocessingDrawing" xmlns:wp="http://schemas.openxmlformats.org/drawingml/2006/wordprocessingDrawing" xmlns:w10="urn:schemas-microsoft-com:office:word" xmlns:w="http://schemas.openxmlformats.org/wordprocessingml/2006/main" xmlns:w14="http://schemas.microsoft.com/office/word/2010/wordml" xmlns:w15="http://schemas.microsoft.com/office/word/2012/wordml" xmlns:w16cex="http://schemas.microsoft.com/office/word/2018/wordml/cex" xmlns:w16cid="http://schemas.microsoft.com/office/word/2016/wordml/cid" xmlns:w16="http://schemas.microsoft.com/office/word/2018/wordml" xmlns:w16du="http://schemas.microsoft.com/office/word/2023/wordml/word16du" xmlns:w16sdtdh="http://schemas.microsoft.com/office/word/2020/wordml/sdtdatahash" xmlns:w16se="http://schemas.microsoft.com/office/word/2015/wordml/symex" xmlns:wpg="http://schemas.microsoft.com/office/word/2010/wordprocessingGroup" xmlns:wpi="http://schemas.microsoft.com/office/word/2010/wordprocessingInk" xmlns:wne="http://schemas.microsoft.com/office/word/2006/wordml" xmlns:wps="http://schemas.microsoft.com/office/word/2010/wordprocessingShape" mc:Ignorable="w14 w15 w16se w16cid w16 w16cex w16sdtdh w16du wp14">
+<w:document xmlns:wpc="http://schemas.microsoft.com/office/word/2010/wordprocessingCanvas" xmlns:cx="http://schemas.microsoft.com/office/drawing/2014/chartex" xmlns:cx1="http://schemas.microsoft.com/office/drawing/2015/9/8/chartex" xmlns:cx2="http://schemas.microsoft.com/office/drawing/2015/10/21/chartex" xmlns:cx3="http://schemas.microsoft.com/office/drawing/2016/5/9/chartex" xmlns:cx4="http://schemas.microsoft.com/office/drawing/2016/5/10/chartex" xmlns:cx5="http://schemas.microsoft.com/office/drawing/2016/5/11/chartex" xmlns:cx6="http://schemas.microsoft.com/office/drawing/2016/5/12/chartex" xmlns:cx7="http://schemas.microsoft.com/office/drawing/2016/5/13/chartex" xmlns:cx8="http://schemas.microsoft.com/office/drawing/2016/5/14/chartex" xmlns:mc="http://schemas.openxmlformats.org/markup-compatibility/2006" xmlns:aink="http://schemas.microsoft.com/office/drawing/2016/ink" xmlns:am3d="http://schemas.microsoft.com/office/drawing/2017/model3d" xmlns:o="urn:schemas-microsoft-com:office:office" xmlns:oel="http://schemas.microsoft.com/office/2019/extlst" xmlns:r="http://schemas.openxmlformats.org/officeDocument/2006/relationships" xmlns:m="http://schemas.openxmlformats.org/officeDocument/2006/math" xmlns:v="urn:schemas-microsoft-com:vml" xmlns:wp14="http://schemas.microsoft.com/office/word/2010/wordprocessingDrawing" xmlns:wp="http://schemas.openxmlformats.org/drawingml/2006/wordprocessingDrawing" xmlns:w10="urn:schemas-microsoft-com:office:word" xmlns:w="http://schemas.openxmlformats.org/wordprocessingml/2006/main" xmlns:w14="http://schemas.microsoft.com/office/word/2010/wordml" xmlns:w15="http://schemas.microsoft.com/office/word/2012/wordml" xmlns:w16cex="http://schemas.microsoft.com/office/word/2018/wordml/cex" xmlns:w16cid="http://schemas.microsoft.com/office/word/2016/wordml/cid" xmlns:w16="http://schemas.microsoft.com/office/word/2018/wordml" xmlns:w16sdtdh="http://schemas.microsoft.com/office/word/2020/wordml/sdtdatahash" xmlns:w16se="http://schemas.microsoft.com/office/word/2015/wordml/symex" xmlns:wpg="http://schemas.microsoft.com/office/word/2010/wordprocessingGroup" xmlns:wpi="http://schemas.microsoft.com/office/word/2010/wordprocessingInk" xmlns:wne="http://schemas.microsoft.com/office/word/2006/wordml" xmlns:wps="http://schemas.microsoft.com/office/word/2010/wordprocessingShape" mc:Ignorable="w14 w15 w16se w16cid w16 w16cex w16sdtdh wp14">
   <w:body>
     <w:p>
       <w:pPr>
@@ -64,6 +64,7 @@
       </w:r>
       <w:r>
         <w:rPr>
+          <w:noProof/>
           <w:lang w:val="en-US"/>
         </w:rPr>
         <w:drawing>
@@ -131,6 +132,7 @@
       </w:r>
       <w:r>
         <w:rPr>
+          <w:noProof/>
           <w:lang w:val="en-US"/>
         </w:rPr>
         <w:drawing>
@@ -214,6 +216,7 @@
       </w:pPr>
       <w:r>
         <w:rPr>
+          <w:noProof/>
           <w:lang w:val="en-US"/>
         </w:rPr>
         <w:drawing>
@@ -285,6 +288,7 @@
       </w:pPr>
       <w:r>
         <w:rPr>
+          <w:noProof/>
           <w:lang w:val="en-US"/>
         </w:rPr>
         <w:drawing>
@@ -374,6 +378,7 @@
       </w:pPr>
       <w:r>
         <w:rPr>
+          <w:noProof/>
           <w:u w:val="single"/>
           <w:lang w:val="en-US"/>
         </w:rPr>
@@ -414,6 +419,180 @@
         </w:drawing>
       </w:r>
     </w:p>
+    <w:p>
+      <w:pPr>
+        <w:ind w:firstLine="708"/>
+        <w:rPr>
+          <w:lang w:val="en-US"/>
+        </w:rPr>
+      </w:pPr>
+    </w:p>
+    <w:p>
+      <w:pPr>
+        <w:ind w:firstLine="708"/>
+        <w:rPr>
+          <w:lang w:val="en-US"/>
+        </w:rPr>
+      </w:pPr>
+      <w:r>
+        <w:rPr>
+          <w:lang w:val="en-US"/>
+        </w:rPr>
+        <w:lastRenderedPageBreak/>
+        <w:t>6)</w:t>
+      </w:r>
+      <w:r>
+        <w:rPr>
+          <w:noProof/>
+          <w:lang w:val="en-US"/>
+        </w:rPr>
+        <w:drawing>
+          <wp:inline distT="0" distB="0" distL="0" distR="0" wp14:anchorId="2D028A00" wp14:editId="3E9BE0B9">
+            <wp:extent cx="5400040" cy="7176135"/>
+            <wp:effectExtent l="0" t="0" r="0" b="5715"/>
+            <wp:docPr id="2076982884" name="Imagem 1" descr="Tela de computador com texto preto sobre fundo branco&#10;&#10;Descrição gerada automaticamente"/>
+            <wp:cNvGraphicFramePr>
+              <a:graphicFrameLocks xmlns:a="http://schemas.openxmlformats.org/drawingml/2006/main" noChangeAspect="1"/>
+            </wp:cNvGraphicFramePr>
+            <a:graphic xmlns:a="http://schemas.openxmlformats.org/drawingml/2006/main">
+              <a:graphicData uri="http://schemas.openxmlformats.org/drawingml/2006/picture">
+                <pic:pic xmlns:pic="http://schemas.openxmlformats.org/drawingml/2006/picture">
+                  <pic:nvPicPr>
+                    <pic:cNvPr id="2076982884" name="Imagem 1" descr="Tela de computador com texto preto sobre fundo branco&#10;&#10;Descrição gerada automaticamente"/>
+                    <pic:cNvPicPr/>
+                  </pic:nvPicPr>
+                  <pic:blipFill>
+                    <a:blip r:embed="rId9" cstate="print">
+                      <a:extLst>
+                        <a:ext uri="{28A0092B-C50C-407E-A947-70E740481C1C}">
+                          <a14:useLocalDpi xmlns:a14="http://schemas.microsoft.com/office/drawing/2010/main" val="0"/>
+                        </a:ext>
+                      </a:extLst>
+                    </a:blip>
+                    <a:stretch>
+                      <a:fillRect/>
+                    </a:stretch>
+                  </pic:blipFill>
+                  <pic:spPr>
+                    <a:xfrm>
+                      <a:off x="0" y="0"/>
+                      <a:ext cx="5400040" cy="7176135"/>
+                    </a:xfrm>
+                    <a:prstGeom prst="rect">
+                      <a:avLst/>
+                    </a:prstGeom>
+                  </pic:spPr>
+                </pic:pic>
+              </a:graphicData>
+            </a:graphic>
+          </wp:inline>
+        </w:drawing>
+      </w:r>
+    </w:p>
+    <w:p>
+      <w:pPr>
+        <w:ind w:firstLine="708"/>
+        <w:rPr>
+          <w:lang w:val="en-US"/>
+        </w:rPr>
+      </w:pPr>
+    </w:p>
+    <w:p>
+      <w:pPr>
+        <w:ind w:firstLine="708"/>
+        <w:rPr>
+          <w:lang w:val="en-US"/>
+        </w:rPr>
+      </w:pPr>
+    </w:p>
+    <w:p>
+      <w:pPr>
+        <w:ind w:firstLine="708"/>
+        <w:rPr>
+          <w:lang w:val="en-US"/>
+        </w:rPr>
+      </w:pPr>
+    </w:p>
+    <w:p>
+      <w:pPr>
+        <w:ind w:firstLine="708"/>
+        <w:rPr>
+          <w:lang w:val="en-US"/>
+        </w:rPr>
+      </w:pPr>
+    </w:p>
+    <w:p>
+      <w:pPr>
+        <w:ind w:firstLine="708"/>
+        <w:rPr>
+          <w:lang w:val="en-US"/>
+        </w:rPr>
+      </w:pPr>
+    </w:p>
+    <w:p>
+      <w:pPr>
+        <w:rPr>
+          <w:lang w:val="en-US"/>
+        </w:rPr>
+      </w:pPr>
+      <w:proofErr w:type="spellStart"/>
+      <w:r>
+        <w:rPr>
+          <w:lang w:val="en-US"/>
+        </w:rPr>
+        <w:lastRenderedPageBreak/>
+        <w:t>Estrutura</w:t>
+      </w:r>
+      <w:proofErr w:type="spellEnd"/>
+      <w:r>
+        <w:rPr>
+          <w:lang w:val="en-US"/>
+        </w:rPr>
+        <w:t xml:space="preserve"> de </w:t>
+      </w:r>
+      <w:proofErr w:type="spellStart"/>
+      <w:r>
+        <w:rPr>
+          <w:lang w:val="en-US"/>
+        </w:rPr>
+        <w:t>Decisão</w:t>
+      </w:r>
+      <w:proofErr w:type="spellEnd"/>
+    </w:p>
+    <w:p>
+      <w:pPr>
+        <w:rPr>
+          <w:lang w:val="en-US"/>
+        </w:rPr>
+      </w:pPr>
+    </w:p>
+    <w:p>
+      <w:pPr>
+        <w:rPr>
+          <w:lang w:val="en-US"/>
+        </w:rPr>
+      </w:pPr>
+      <w:r>
+        <w:rPr>
+          <w:lang w:val="en-US"/>
+        </w:rPr>
+        <w:t>7)</w:t>
+      </w:r>
+    </w:p>
+    <w:p>
+      <w:pPr>
+        <w:rPr>
+          <w:lang w:val="en-US"/>
+        </w:rPr>
+      </w:pPr>
+    </w:p>
+    <w:p>
+      <w:pPr>
+        <w:rPr>
+          <w:lang w:val="en-US"/>
+        </w:rPr>
+      </w:pPr>
+    </w:p>
     <w:sectPr>
       <w:pgSz w:w="11906" w:h="16838"/>
       <w:pgMar w:top="1417" w:right="1701" w:bottom="1417" w:left="1701" w:header="708" w:footer="708" w:gutter="0"/>
@@ -425,7 +604,7 @@
 </file>
 
 <file path=word/styles.xml><?xml version="1.0" encoding="utf-8"?>
-<w:styles xmlns:mc="http://schemas.openxmlformats.org/markup-compatibility/2006" xmlns:r="http://schemas.openxmlformats.org/officeDocument/2006/relationships" xmlns:w="http://schemas.openxmlformats.org/wordprocessingml/2006/main" xmlns:w14="http://schemas.microsoft.com/office/word/2010/wordml" xmlns:w15="http://schemas.microsoft.com/office/word/2012/wordml" xmlns:w16cex="http://schemas.microsoft.com/office/word/2018/wordml/cex" xmlns:w16cid="http://schemas.microsoft.com/office/word/2016/wordml/cid" xmlns:w16="http://schemas.microsoft.com/office/word/2018/wordml" xmlns:w16du="http://schemas.microsoft.com/office/word/2023/wordml/word16du" xmlns:w16sdtdh="http://schemas.microsoft.com/office/word/2020/wordml/sdtdatahash" xmlns:w16se="http://schemas.microsoft.com/office/word/2015/wordml/symex" mc:Ignorable="w14 w15 w16se w16cid w16 w16cex w16sdtdh w16du">
+<w:styles xmlns:mc="http://schemas.openxmlformats.org/markup-compatibility/2006" xmlns:r="http://schemas.openxmlformats.org/officeDocument/2006/relationships" xmlns:w="http://schemas.openxmlformats.org/wordprocessingml/2006/main" xmlns:w14="http://schemas.microsoft.com/office/word/2010/wordml" xmlns:w15="http://schemas.microsoft.com/office/word/2012/wordml" xmlns:w16cex="http://schemas.microsoft.com/office/word/2018/wordml/cex" xmlns:w16cid="http://schemas.microsoft.com/office/word/2016/wordml/cid" xmlns:w16="http://schemas.microsoft.com/office/word/2018/wordml" xmlns:w16sdtdh="http://schemas.microsoft.com/office/word/2020/wordml/sdtdatahash" xmlns:w16se="http://schemas.microsoft.com/office/word/2015/wordml/symex" mc:Ignorable="w14 w15 w16se w16cid w16 w16cex w16sdtdh">
   <w:docDefaults>
     <w:rPrDefault>
       <w:rPr>

</xml_diff>

<commit_message>
Finalizando mais algunas exercicios
</commit_message>
<xml_diff>
--- a/lista_exercicios_junho/exercicios_logica_programacao.docx
+++ b/lista_exercicios_junho/exercicios_logica_programacao.docx
@@ -580,16 +580,285 @@
       </w:r>
     </w:p>
     <w:p>
-      <w:pPr>
-        <w:rPr>
-          <w:lang w:val="en-US"/>
-        </w:rPr>
-      </w:pPr>
-    </w:p>
-    <w:p>
-      <w:pPr>
-        <w:rPr>
-          <w:lang w:val="en-US"/>
+      <w:r>
+        <w:rPr>
+          <w:noProof/>
+        </w:rPr>
+        <w:drawing>
+          <wp:inline distT="0" distB="0" distL="0" distR="0" wp14:anchorId="0C77EE43" wp14:editId="46DF9EB9">
+            <wp:extent cx="5400040" cy="7626985"/>
+            <wp:effectExtent l="0" t="0" r="0" b="0"/>
+            <wp:docPr id="54452289" name="Imagem 2" descr="Texto&#10;&#10;Descrição gerada automaticamente"/>
+            <wp:cNvGraphicFramePr>
+              <a:graphicFrameLocks xmlns:a="http://schemas.openxmlformats.org/drawingml/2006/main" noChangeAspect="1"/>
+            </wp:cNvGraphicFramePr>
+            <a:graphic xmlns:a="http://schemas.openxmlformats.org/drawingml/2006/main">
+              <a:graphicData uri="http://schemas.openxmlformats.org/drawingml/2006/picture">
+                <pic:pic xmlns:pic="http://schemas.openxmlformats.org/drawingml/2006/picture">
+                  <pic:nvPicPr>
+                    <pic:cNvPr id="54452289" name="Imagem 2" descr="Texto&#10;&#10;Descrição gerada automaticamente"/>
+                    <pic:cNvPicPr/>
+                  </pic:nvPicPr>
+                  <pic:blipFill>
+                    <a:blip r:embed="rId10" cstate="print">
+                      <a:extLst>
+                        <a:ext uri="{28A0092B-C50C-407E-A947-70E740481C1C}">
+                          <a14:useLocalDpi xmlns:a14="http://schemas.microsoft.com/office/drawing/2010/main" val="0"/>
+                        </a:ext>
+                      </a:extLst>
+                    </a:blip>
+                    <a:stretch>
+                      <a:fillRect/>
+                    </a:stretch>
+                  </pic:blipFill>
+                  <pic:spPr>
+                    <a:xfrm>
+                      <a:off x="0" y="0"/>
+                      <a:ext cx="5400040" cy="7626985"/>
+                    </a:xfrm>
+                    <a:prstGeom prst="rect">
+                      <a:avLst/>
+                    </a:prstGeom>
+                  </pic:spPr>
+                </pic:pic>
+              </a:graphicData>
+            </a:graphic>
+          </wp:inline>
+        </w:drawing>
+      </w:r>
+    </w:p>
+    <w:p/>
+    <w:p>
+      <w:r>
+        <w:lastRenderedPageBreak/>
+        <w:t>8)</w:t>
+      </w:r>
+    </w:p>
+    <w:p>
+      <w:r>
+        <w:rPr>
+          <w:noProof/>
+        </w:rPr>
+        <w:drawing>
+          <wp:inline distT="0" distB="0" distL="0" distR="0" wp14:anchorId="31C90EBD" wp14:editId="745DAF17">
+            <wp:extent cx="5400040" cy="4184650"/>
+            <wp:effectExtent l="0" t="0" r="0" b="6350"/>
+            <wp:docPr id="428450202" name="Imagem 3" descr="Texto&#10;&#10;Descrição gerada automaticamente"/>
+            <wp:cNvGraphicFramePr>
+              <a:graphicFrameLocks xmlns:a="http://schemas.openxmlformats.org/drawingml/2006/main" noChangeAspect="1"/>
+            </wp:cNvGraphicFramePr>
+            <a:graphic xmlns:a="http://schemas.openxmlformats.org/drawingml/2006/main">
+              <a:graphicData uri="http://schemas.openxmlformats.org/drawingml/2006/picture">
+                <pic:pic xmlns:pic="http://schemas.openxmlformats.org/drawingml/2006/picture">
+                  <pic:nvPicPr>
+                    <pic:cNvPr id="428450202" name="Imagem 3" descr="Texto&#10;&#10;Descrição gerada automaticamente"/>
+                    <pic:cNvPicPr/>
+                  </pic:nvPicPr>
+                  <pic:blipFill>
+                    <a:blip r:embed="rId11" cstate="print">
+                      <a:extLst>
+                        <a:ext uri="{28A0092B-C50C-407E-A947-70E740481C1C}">
+                          <a14:useLocalDpi xmlns:a14="http://schemas.microsoft.com/office/drawing/2010/main" val="0"/>
+                        </a:ext>
+                      </a:extLst>
+                    </a:blip>
+                    <a:stretch>
+                      <a:fillRect/>
+                    </a:stretch>
+                  </pic:blipFill>
+                  <pic:spPr>
+                    <a:xfrm>
+                      <a:off x="0" y="0"/>
+                      <a:ext cx="5400040" cy="4184650"/>
+                    </a:xfrm>
+                    <a:prstGeom prst="rect">
+                      <a:avLst/>
+                    </a:prstGeom>
+                  </pic:spPr>
+                </pic:pic>
+              </a:graphicData>
+            </a:graphic>
+          </wp:inline>
+        </w:drawing>
+      </w:r>
+    </w:p>
+    <w:p/>
+    <w:p/>
+    <w:p/>
+    <w:p/>
+    <w:p/>
+    <w:p/>
+    <w:p/>
+    <w:p/>
+    <w:p/>
+    <w:p/>
+    <w:p/>
+    <w:p/>
+    <w:p/>
+    <w:p/>
+    <w:p/>
+    <w:p>
+      <w:r>
+        <w:lastRenderedPageBreak/>
+        <w:t>9)</w:t>
+      </w:r>
+    </w:p>
+    <w:p>
+      <w:pPr>
+        <w:rPr>
+          <w:noProof/>
+        </w:rPr>
+      </w:pPr>
+      <w:r>
+        <w:rPr>
+          <w:noProof/>
+        </w:rPr>
+        <w:drawing>
+          <wp:inline distT="0" distB="0" distL="0" distR="0" wp14:anchorId="163BDA9B" wp14:editId="6CEA14CC">
+            <wp:extent cx="5400040" cy="6182995"/>
+            <wp:effectExtent l="0" t="0" r="0" b="8255"/>
+            <wp:docPr id="634352852" name="Imagem 4" descr="Texto&#10;&#10;Descrição gerada automaticamente"/>
+            <wp:cNvGraphicFramePr>
+              <a:graphicFrameLocks xmlns:a="http://schemas.openxmlformats.org/drawingml/2006/main" noChangeAspect="1"/>
+            </wp:cNvGraphicFramePr>
+            <a:graphic xmlns:a="http://schemas.openxmlformats.org/drawingml/2006/main">
+              <a:graphicData uri="http://schemas.openxmlformats.org/drawingml/2006/picture">
+                <pic:pic xmlns:pic="http://schemas.openxmlformats.org/drawingml/2006/picture">
+                  <pic:nvPicPr>
+                    <pic:cNvPr id="634352852" name="Imagem 4" descr="Texto&#10;&#10;Descrição gerada automaticamente"/>
+                    <pic:cNvPicPr/>
+                  </pic:nvPicPr>
+                  <pic:blipFill>
+                    <a:blip r:embed="rId12" cstate="print">
+                      <a:extLst>
+                        <a:ext uri="{28A0092B-C50C-407E-A947-70E740481C1C}">
+                          <a14:useLocalDpi xmlns:a14="http://schemas.microsoft.com/office/drawing/2010/main" val="0"/>
+                        </a:ext>
+                      </a:extLst>
+                    </a:blip>
+                    <a:stretch>
+                      <a:fillRect/>
+                    </a:stretch>
+                  </pic:blipFill>
+                  <pic:spPr>
+                    <a:xfrm>
+                      <a:off x="0" y="0"/>
+                      <a:ext cx="5400040" cy="6182995"/>
+                    </a:xfrm>
+                    <a:prstGeom prst="rect">
+                      <a:avLst/>
+                    </a:prstGeom>
+                  </pic:spPr>
+                </pic:pic>
+              </a:graphicData>
+            </a:graphic>
+          </wp:inline>
+        </w:drawing>
+      </w:r>
+    </w:p>
+    <w:p>
+      <w:pPr>
+        <w:rPr>
+          <w:noProof/>
+        </w:rPr>
+      </w:pPr>
+    </w:p>
+    <w:p>
+      <w:pPr>
+        <w:tabs>
+          <w:tab w:val="left" w:pos="7416"/>
+        </w:tabs>
+      </w:pPr>
+      <w:r>
+        <w:tab/>
+      </w:r>
+    </w:p>
+    <w:p>
+      <w:r>
+        <w:br w:type="page"/>
+      </w:r>
+    </w:p>
+    <w:p>
+      <w:pPr>
+        <w:tabs>
+          <w:tab w:val="left" w:pos="7416"/>
+        </w:tabs>
+      </w:pPr>
+      <w:r>
+        <w:lastRenderedPageBreak/>
+        <w:t>10)</w:t>
+      </w:r>
+      <w:r>
+        <w:rPr>
+          <w:noProof/>
+        </w:rPr>
+        <w:drawing>
+          <wp:inline distT="0" distB="0" distL="0" distR="0" wp14:anchorId="1AFA5430" wp14:editId="0E7DA3EE">
+            <wp:extent cx="5400040" cy="4406265"/>
+            <wp:effectExtent l="0" t="0" r="0" b="0"/>
+            <wp:docPr id="902876599" name="Imagem 5" descr="Texto&#10;&#10;Descrição gerada automaticamente"/>
+            <wp:cNvGraphicFramePr>
+              <a:graphicFrameLocks xmlns:a="http://schemas.openxmlformats.org/drawingml/2006/main" noChangeAspect="1"/>
+            </wp:cNvGraphicFramePr>
+            <a:graphic xmlns:a="http://schemas.openxmlformats.org/drawingml/2006/main">
+              <a:graphicData uri="http://schemas.openxmlformats.org/drawingml/2006/picture">
+                <pic:pic xmlns:pic="http://schemas.openxmlformats.org/drawingml/2006/picture">
+                  <pic:nvPicPr>
+                    <pic:cNvPr id="902876599" name="Imagem 5" descr="Texto&#10;&#10;Descrição gerada automaticamente"/>
+                    <pic:cNvPicPr/>
+                  </pic:nvPicPr>
+                  <pic:blipFill>
+                    <a:blip r:embed="rId13" cstate="print">
+                      <a:extLst>
+                        <a:ext uri="{28A0092B-C50C-407E-A947-70E740481C1C}">
+                          <a14:useLocalDpi xmlns:a14="http://schemas.microsoft.com/office/drawing/2010/main" val="0"/>
+                        </a:ext>
+                      </a:extLst>
+                    </a:blip>
+                    <a:stretch>
+                      <a:fillRect/>
+                    </a:stretch>
+                  </pic:blipFill>
+                  <pic:spPr>
+                    <a:xfrm>
+                      <a:off x="0" y="0"/>
+                      <a:ext cx="5400040" cy="4406265"/>
+                    </a:xfrm>
+                    <a:prstGeom prst="rect">
+                      <a:avLst/>
+                    </a:prstGeom>
+                  </pic:spPr>
+                </pic:pic>
+              </a:graphicData>
+            </a:graphic>
+          </wp:inline>
+        </w:drawing>
+      </w:r>
+    </w:p>
+    <w:p>
+      <w:pPr>
+        <w:tabs>
+          <w:tab w:val="left" w:pos="7416"/>
+        </w:tabs>
+      </w:pPr>
+    </w:p>
+    <w:p>
+      <w:pPr>
+        <w:tabs>
+          <w:tab w:val="left" w:pos="7416"/>
+        </w:tabs>
+      </w:pPr>
+      <w:r>
+        <w:t>11)</w:t>
+      </w:r>
+    </w:p>
+    <w:p>
+      <w:pPr>
+        <w:tabs>
+          <w:tab w:val="left" w:pos="7416"/>
+        </w:tabs>
+        <w:rPr>
+          <w:u w:val="single"/>
         </w:rPr>
       </w:pPr>
     </w:p>

</xml_diff>

<commit_message>
Exercicios 11 e 12
</commit_message>
<xml_diff>
--- a/lista_exercicios_junho/exercicios_logica_programacao.docx
+++ b/lista_exercicios_junho/exercicios_logica_programacao.docx
@@ -1,6 +1,6 @@
 
 <file path=word/document.xml><?xml version="1.0" encoding="utf-8"?>
-<w:document xmlns:wpc="http://schemas.microsoft.com/office/word/2010/wordprocessingCanvas" xmlns:cx="http://schemas.microsoft.com/office/drawing/2014/chartex" xmlns:cx1="http://schemas.microsoft.com/office/drawing/2015/9/8/chartex" xmlns:cx2="http://schemas.microsoft.com/office/drawing/2015/10/21/chartex" xmlns:cx3="http://schemas.microsoft.com/office/drawing/2016/5/9/chartex" xmlns:cx4="http://schemas.microsoft.com/office/drawing/2016/5/10/chartex" xmlns:cx5="http://schemas.microsoft.com/office/drawing/2016/5/11/chartex" xmlns:cx6="http://schemas.microsoft.com/office/drawing/2016/5/12/chartex" xmlns:cx7="http://schemas.microsoft.com/office/drawing/2016/5/13/chartex" xmlns:cx8="http://schemas.microsoft.com/office/drawing/2016/5/14/chartex" xmlns:mc="http://schemas.openxmlformats.org/markup-compatibility/2006" xmlns:aink="http://schemas.microsoft.com/office/drawing/2016/ink" xmlns:am3d="http://schemas.microsoft.com/office/drawing/2017/model3d" xmlns:o="urn:schemas-microsoft-com:office:office" xmlns:oel="http://schemas.microsoft.com/office/2019/extlst" xmlns:r="http://schemas.openxmlformats.org/officeDocument/2006/relationships" xmlns:m="http://schemas.openxmlformats.org/officeDocument/2006/math" xmlns:v="urn:schemas-microsoft-com:vml" xmlns:wp14="http://schemas.microsoft.com/office/word/2010/wordprocessingDrawing" xmlns:wp="http://schemas.openxmlformats.org/drawingml/2006/wordprocessingDrawing" xmlns:w10="urn:schemas-microsoft-com:office:word" xmlns:w="http://schemas.openxmlformats.org/wordprocessingml/2006/main" xmlns:w14="http://schemas.microsoft.com/office/word/2010/wordml" xmlns:w15="http://schemas.microsoft.com/office/word/2012/wordml" xmlns:w16cex="http://schemas.microsoft.com/office/word/2018/wordml/cex" xmlns:w16cid="http://schemas.microsoft.com/office/word/2016/wordml/cid" xmlns:w16="http://schemas.microsoft.com/office/word/2018/wordml" xmlns:w16sdtdh="http://schemas.microsoft.com/office/word/2020/wordml/sdtdatahash" xmlns:w16se="http://schemas.microsoft.com/office/word/2015/wordml/symex" xmlns:wpg="http://schemas.microsoft.com/office/word/2010/wordprocessingGroup" xmlns:wpi="http://schemas.microsoft.com/office/word/2010/wordprocessingInk" xmlns:wne="http://schemas.microsoft.com/office/word/2006/wordml" xmlns:wps="http://schemas.microsoft.com/office/word/2010/wordprocessingShape" mc:Ignorable="w14 w15 w16se w16cid w16 w16cex w16sdtdh wp14">
+<w:document xmlns:wpc="http://schemas.microsoft.com/office/word/2010/wordprocessingCanvas" xmlns:cx="http://schemas.microsoft.com/office/drawing/2014/chartex" xmlns:cx1="http://schemas.microsoft.com/office/drawing/2015/9/8/chartex" xmlns:cx2="http://schemas.microsoft.com/office/drawing/2015/10/21/chartex" xmlns:cx3="http://schemas.microsoft.com/office/drawing/2016/5/9/chartex" xmlns:cx4="http://schemas.microsoft.com/office/drawing/2016/5/10/chartex" xmlns:cx5="http://schemas.microsoft.com/office/drawing/2016/5/11/chartex" xmlns:cx6="http://schemas.microsoft.com/office/drawing/2016/5/12/chartex" xmlns:cx7="http://schemas.microsoft.com/office/drawing/2016/5/13/chartex" xmlns:cx8="http://schemas.microsoft.com/office/drawing/2016/5/14/chartex" xmlns:mc="http://schemas.openxmlformats.org/markup-compatibility/2006" xmlns:aink="http://schemas.microsoft.com/office/drawing/2016/ink" xmlns:am3d="http://schemas.microsoft.com/office/drawing/2017/model3d" xmlns:o="urn:schemas-microsoft-com:office:office" xmlns:oel="http://schemas.microsoft.com/office/2019/extlst" xmlns:r="http://schemas.openxmlformats.org/officeDocument/2006/relationships" xmlns:m="http://schemas.openxmlformats.org/officeDocument/2006/math" xmlns:v="urn:schemas-microsoft-com:vml" xmlns:wp14="http://schemas.microsoft.com/office/word/2010/wordprocessingDrawing" xmlns:wp="http://schemas.openxmlformats.org/drawingml/2006/wordprocessingDrawing" xmlns:w10="urn:schemas-microsoft-com:office:word" xmlns:w="http://schemas.openxmlformats.org/wordprocessingml/2006/main" xmlns:w14="http://schemas.microsoft.com/office/word/2010/wordml" xmlns:w15="http://schemas.microsoft.com/office/word/2012/wordml" xmlns:w16cex="http://schemas.microsoft.com/office/word/2018/wordml/cex" xmlns:w16cid="http://schemas.microsoft.com/office/word/2016/wordml/cid" xmlns:w16="http://schemas.microsoft.com/office/word/2018/wordml" xmlns:w16du="http://schemas.microsoft.com/office/word/2023/wordml/word16du" xmlns:w16sdtdh="http://schemas.microsoft.com/office/word/2020/wordml/sdtdatahash" xmlns:w16se="http://schemas.microsoft.com/office/word/2015/wordml/symex" xmlns:wpg="http://schemas.microsoft.com/office/word/2010/wordprocessingGroup" xmlns:wpi="http://schemas.microsoft.com/office/word/2010/wordprocessingInk" xmlns:wne="http://schemas.microsoft.com/office/word/2006/wordml" xmlns:wps="http://schemas.microsoft.com/office/word/2010/wordprocessingShape" mc:Ignorable="w14 w15 w16se w16cid w16 w16cex w16sdtdh w16du wp14">
   <w:body>
     <w:p>
       <w:pPr>
@@ -836,31 +836,199 @@
       </w:r>
     </w:p>
     <w:p>
+      <w:r>
+        <w:br w:type="page"/>
+      </w:r>
+    </w:p>
+    <w:p>
       <w:pPr>
         <w:tabs>
           <w:tab w:val="left" w:pos="7416"/>
         </w:tabs>
       </w:pPr>
+      <w:r>
+        <w:lastRenderedPageBreak/>
+        <w:t>11)</w:t>
+      </w:r>
     </w:p>
     <w:p>
       <w:pPr>
         <w:tabs>
           <w:tab w:val="left" w:pos="7416"/>
         </w:tabs>
-      </w:pPr>
-      <w:r>
-        <w:t>11)</w:t>
-      </w:r>
+        <w:rPr>
+          <w:noProof/>
+          <w:u w:val="single"/>
+          <w:lang w:val="en-US"/>
+        </w:rPr>
+      </w:pPr>
+      <w:r>
+        <w:rPr>
+          <w:noProof/>
+          <w:u w:val="single"/>
+          <w:lang w:val="en-US"/>
+        </w:rPr>
+        <w:drawing>
+          <wp:inline distT="0" distB="0" distL="0" distR="0" wp14:anchorId="5163A28F" wp14:editId="609F2408">
+            <wp:extent cx="3943889" cy="6416703"/>
+            <wp:effectExtent l="0" t="0" r="0" b="3175"/>
+            <wp:docPr id="15938109" name="Imagem 1" descr="Texto&#10;&#10;Descrição gerada automaticamente"/>
+            <wp:cNvGraphicFramePr>
+              <a:graphicFrameLocks xmlns:a="http://schemas.openxmlformats.org/drawingml/2006/main" noChangeAspect="1"/>
+            </wp:cNvGraphicFramePr>
+            <a:graphic xmlns:a="http://schemas.openxmlformats.org/drawingml/2006/main">
+              <a:graphicData uri="http://schemas.openxmlformats.org/drawingml/2006/picture">
+                <pic:pic xmlns:pic="http://schemas.openxmlformats.org/drawingml/2006/picture">
+                  <pic:nvPicPr>
+                    <pic:cNvPr id="15938109" name="Imagem 1" descr="Texto&#10;&#10;Descrição gerada automaticamente"/>
+                    <pic:cNvPicPr/>
+                  </pic:nvPicPr>
+                  <pic:blipFill>
+                    <a:blip r:embed="rId14" cstate="print">
+                      <a:extLst>
+                        <a:ext uri="{28A0092B-C50C-407E-A947-70E740481C1C}">
+                          <a14:useLocalDpi xmlns:a14="http://schemas.microsoft.com/office/drawing/2010/main" val="0"/>
+                        </a:ext>
+                      </a:extLst>
+                    </a:blip>
+                    <a:stretch>
+                      <a:fillRect/>
+                    </a:stretch>
+                  </pic:blipFill>
+                  <pic:spPr>
+                    <a:xfrm>
+                      <a:off x="0" y="0"/>
+                      <a:ext cx="3945121" cy="6418708"/>
+                    </a:xfrm>
+                    <a:prstGeom prst="rect">
+                      <a:avLst/>
+                    </a:prstGeom>
+                  </pic:spPr>
+                </pic:pic>
+              </a:graphicData>
+            </a:graphic>
+          </wp:inline>
+        </w:drawing>
+      </w:r>
+    </w:p>
+    <w:p>
+      <w:pPr>
+        <w:rPr>
+          <w:lang w:val="en-US"/>
+        </w:rPr>
+      </w:pPr>
+    </w:p>
+    <w:p>
+      <w:pPr>
+        <w:rPr>
+          <w:noProof/>
+          <w:u w:val="single"/>
+          <w:lang w:val="en-US"/>
+        </w:rPr>
+      </w:pPr>
     </w:p>
     <w:p>
       <w:pPr>
         <w:tabs>
-          <w:tab w:val="left" w:pos="7416"/>
+          <w:tab w:val="left" w:pos="1177"/>
         </w:tabs>
         <w:rPr>
-          <w:u w:val="single"/>
-        </w:rPr>
-      </w:pPr>
+          <w:lang w:val="en-US"/>
+        </w:rPr>
+      </w:pPr>
+      <w:r>
+        <w:rPr>
+          <w:lang w:val="en-US"/>
+        </w:rPr>
+        <w:tab/>
+      </w:r>
+    </w:p>
+    <w:p>
+      <w:pPr>
+        <w:rPr>
+          <w:lang w:val="en-US"/>
+        </w:rPr>
+      </w:pPr>
+      <w:r>
+        <w:rPr>
+          <w:lang w:val="en-US"/>
+        </w:rPr>
+        <w:br w:type="page"/>
+      </w:r>
+    </w:p>
+    <w:p>
+      <w:pPr>
+        <w:tabs>
+          <w:tab w:val="left" w:pos="1177"/>
+        </w:tabs>
+        <w:rPr>
+          <w:lang w:val="en-US"/>
+        </w:rPr>
+      </w:pPr>
+      <w:r>
+        <w:rPr>
+          <w:lang w:val="en-US"/>
+        </w:rPr>
+        <w:lastRenderedPageBreak/>
+        <w:t>12)</w:t>
+      </w:r>
+    </w:p>
+    <w:p>
+      <w:pPr>
+        <w:tabs>
+          <w:tab w:val="left" w:pos="1177"/>
+        </w:tabs>
+        <w:rPr>
+          <w:lang w:val="en-US"/>
+        </w:rPr>
+      </w:pPr>
+      <w:r>
+        <w:rPr>
+          <w:noProof/>
+          <w:lang w:val="en-US"/>
+        </w:rPr>
+        <w:drawing>
+          <wp:inline distT="0" distB="0" distL="0" distR="0" wp14:anchorId="302D460F" wp14:editId="20C60235">
+            <wp:extent cx="5400040" cy="6071870"/>
+            <wp:effectExtent l="0" t="0" r="0" b="5080"/>
+            <wp:docPr id="1960092442" name="Imagem 2" descr="Texto&#10;&#10;Descrição gerada automaticamente"/>
+            <wp:cNvGraphicFramePr>
+              <a:graphicFrameLocks xmlns:a="http://schemas.openxmlformats.org/drawingml/2006/main" noChangeAspect="1"/>
+            </wp:cNvGraphicFramePr>
+            <a:graphic xmlns:a="http://schemas.openxmlformats.org/drawingml/2006/main">
+              <a:graphicData uri="http://schemas.openxmlformats.org/drawingml/2006/picture">
+                <pic:pic xmlns:pic="http://schemas.openxmlformats.org/drawingml/2006/picture">
+                  <pic:nvPicPr>
+                    <pic:cNvPr id="1960092442" name="Imagem 2" descr="Texto&#10;&#10;Descrição gerada automaticamente"/>
+                    <pic:cNvPicPr/>
+                  </pic:nvPicPr>
+                  <pic:blipFill>
+                    <a:blip r:embed="rId15" cstate="print">
+                      <a:extLst>
+                        <a:ext uri="{28A0092B-C50C-407E-A947-70E740481C1C}">
+                          <a14:useLocalDpi xmlns:a14="http://schemas.microsoft.com/office/drawing/2010/main" val="0"/>
+                        </a:ext>
+                      </a:extLst>
+                    </a:blip>
+                    <a:stretch>
+                      <a:fillRect/>
+                    </a:stretch>
+                  </pic:blipFill>
+                  <pic:spPr>
+                    <a:xfrm>
+                      <a:off x="0" y="0"/>
+                      <a:ext cx="5400040" cy="6071870"/>
+                    </a:xfrm>
+                    <a:prstGeom prst="rect">
+                      <a:avLst/>
+                    </a:prstGeom>
+                  </pic:spPr>
+                </pic:pic>
+              </a:graphicData>
+            </a:graphic>
+          </wp:inline>
+        </w:drawing>
+      </w:r>
     </w:p>
     <w:sectPr>
       <w:pgSz w:w="11906" w:h="16838"/>
@@ -873,7 +1041,7 @@
 </file>
 
 <file path=word/styles.xml><?xml version="1.0" encoding="utf-8"?>
-<w:styles xmlns:mc="http://schemas.openxmlformats.org/markup-compatibility/2006" xmlns:r="http://schemas.openxmlformats.org/officeDocument/2006/relationships" xmlns:w="http://schemas.openxmlformats.org/wordprocessingml/2006/main" xmlns:w14="http://schemas.microsoft.com/office/word/2010/wordml" xmlns:w15="http://schemas.microsoft.com/office/word/2012/wordml" xmlns:w16cex="http://schemas.microsoft.com/office/word/2018/wordml/cex" xmlns:w16cid="http://schemas.microsoft.com/office/word/2016/wordml/cid" xmlns:w16="http://schemas.microsoft.com/office/word/2018/wordml" xmlns:w16sdtdh="http://schemas.microsoft.com/office/word/2020/wordml/sdtdatahash" xmlns:w16se="http://schemas.microsoft.com/office/word/2015/wordml/symex" mc:Ignorable="w14 w15 w16se w16cid w16 w16cex w16sdtdh">
+<w:styles xmlns:mc="http://schemas.openxmlformats.org/markup-compatibility/2006" xmlns:r="http://schemas.openxmlformats.org/officeDocument/2006/relationships" xmlns:w="http://schemas.openxmlformats.org/wordprocessingml/2006/main" xmlns:w14="http://schemas.microsoft.com/office/word/2010/wordml" xmlns:w15="http://schemas.microsoft.com/office/word/2012/wordml" xmlns:w16cex="http://schemas.microsoft.com/office/word/2018/wordml/cex" xmlns:w16cid="http://schemas.microsoft.com/office/word/2016/wordml/cid" xmlns:w16="http://schemas.microsoft.com/office/word/2018/wordml" xmlns:w16du="http://schemas.microsoft.com/office/word/2023/wordml/word16du" xmlns:w16sdtdh="http://schemas.microsoft.com/office/word/2020/wordml/sdtdatahash" xmlns:w16se="http://schemas.microsoft.com/office/word/2015/wordml/symex" mc:Ignorable="w14 w15 w16se w16cid w16 w16cex w16sdtdh w16du">
   <w:docDefaults>
     <w:rPrDefault>
       <w:rPr>

</xml_diff>